<commit_message>
added presentation video and slight modification to testing document
</commit_message>
<xml_diff>
--- a/UAVbehavior/Software Testing/Software test plan.docx
+++ b/UAVbehavior/Software Testing/Software test plan.docx
@@ -826,7 +826,16 @@
           <w:sz w:val="24"/>
           <w:szCs w:val="24"/>
         </w:rPr>
-        <w:t xml:space="preserve">We took an interesting approach idea from Yue Zhuo and Han Wang’s group and changed how the automatic crowds are populating.  We now have 5 new crowd objects populating every 5 seconds with a randomized velocity and direction towards the block line.  These crowds also now disappear much more quickly after they have been blocked or passed the line also so as to not interfere with new crowds.  This effect provides for what we believe is a much better simulation which can be run over extended periods of time to test </w:t>
+        <w:t xml:space="preserve">We took an interesting approach idea from Yue Zhuo and Han Wang’s group and changed how the automatic crowds are populating.  We now have 5 new crowd objects populating every 5 seconds with a randomized velocity and direction towards the block line.  These crowds also now disappear much more quickly after they have been blocked or passed the line also so as to not interfere with new crowds.  This effect provides for what we believe is a much better </w:t>
+      </w:r>
+      <w:bookmarkStart w:id="0" w:name="_GoBack"/>
+      <w:bookmarkEnd w:id="0"/>
+      <w:r>
+        <w:rPr>
+          <w:sz w:val="24"/>
+          <w:szCs w:val="24"/>
+        </w:rPr>
+        <w:t xml:space="preserve">simulation which can be run over extended periods of time to test </w:t>
       </w:r>
       <w:r>
         <w:rPr>
@@ -1087,8 +1096,6 @@
           <w:szCs w:val="32"/>
         </w:rPr>
       </w:pPr>
-      <w:bookmarkStart w:id="0" w:name="_GoBack"/>
-      <w:bookmarkEnd w:id="0"/>
     </w:p>
     <w:p>
       <w:pPr>
@@ -1124,7 +1131,7 @@
           <w:sz w:val="24"/>
           <w:szCs w:val="24"/>
         </w:rPr>
-        <w:t>All previous posted team projects contributed to some extent to this revision.  The groups whose projects we evaluated are recognized (listed as the group evaluations listed them):</w:t>
+        <w:t xml:space="preserve">We evaluated all the previous class projects and took what we though was relevant information from the following two teams.  </w:t>
       </w:r>
     </w:p>
     <w:p>
@@ -1139,12 +1146,28 @@
           <w:szCs w:val="24"/>
         </w:rPr>
       </w:pPr>
-      <w:r>
-        <w:rPr>
-          <w:sz w:val="24"/>
-          <w:szCs w:val="24"/>
-        </w:rPr>
-        <w:t>Ahamd Hawkins Probe</w:t>
+      <w:proofErr w:type="spellStart"/>
+      <w:r>
+        <w:rPr>
+          <w:sz w:val="24"/>
+          <w:szCs w:val="24"/>
+        </w:rPr>
+        <w:t>Ahamd</w:t>
+      </w:r>
+      <w:proofErr w:type="spellEnd"/>
+      <w:r>
+        <w:rPr>
+          <w:sz w:val="24"/>
+          <w:szCs w:val="24"/>
+        </w:rPr>
+        <w:t xml:space="preserve"> Hawkins Probe</w:t>
+      </w:r>
+      <w:r>
+        <w:rPr>
+          <w:sz w:val="24"/>
+          <w:szCs w:val="24"/>
+        </w:rPr>
+        <w:t xml:space="preserve"> – Documentation</w:t>
       </w:r>
     </w:p>
     <w:p>
@@ -1164,107 +1187,14 @@
           <w:sz w:val="24"/>
           <w:szCs w:val="24"/>
         </w:rPr>
-        <w:t>Firodiya Liu Kaul</w:t>
-      </w:r>
-    </w:p>
-    <w:p>
-      <w:pPr>
-        <w:pStyle w:val="ListParagraph"/>
-        <w:numPr>
-          <w:ilvl w:val="0"/>
-          <w:numId w:val="6"/>
-        </w:numPr>
-        <w:rPr>
-          <w:sz w:val="24"/>
-          <w:szCs w:val="24"/>
-        </w:rPr>
-      </w:pPr>
-      <w:r>
-        <w:rPr>
-          <w:sz w:val="24"/>
-          <w:szCs w:val="24"/>
-        </w:rPr>
-        <w:t>Huang Anh Vedam</w:t>
-      </w:r>
-    </w:p>
-    <w:p>
-      <w:pPr>
-        <w:pStyle w:val="ListParagraph"/>
-        <w:numPr>
-          <w:ilvl w:val="0"/>
-          <w:numId w:val="6"/>
-        </w:numPr>
-        <w:rPr>
-          <w:sz w:val="24"/>
-          <w:szCs w:val="24"/>
-        </w:rPr>
-      </w:pPr>
-      <w:r>
-        <w:rPr>
-          <w:sz w:val="24"/>
-          <w:szCs w:val="24"/>
-        </w:rPr>
-        <w:t>Li Pan Wang</w:t>
-      </w:r>
-    </w:p>
-    <w:p>
-      <w:pPr>
-        <w:pStyle w:val="ListParagraph"/>
-        <w:numPr>
-          <w:ilvl w:val="0"/>
-          <w:numId w:val="6"/>
-        </w:numPr>
-        <w:rPr>
-          <w:sz w:val="24"/>
-          <w:szCs w:val="24"/>
-        </w:rPr>
-      </w:pPr>
-      <w:r>
-        <w:rPr>
-          <w:sz w:val="24"/>
-          <w:szCs w:val="24"/>
-        </w:rPr>
-        <w:t>Mandal Parulker</w:t>
-      </w:r>
-    </w:p>
-    <w:p>
-      <w:pPr>
-        <w:pStyle w:val="ListParagraph"/>
-        <w:numPr>
-          <w:ilvl w:val="0"/>
-          <w:numId w:val="6"/>
-        </w:numPr>
-        <w:rPr>
-          <w:sz w:val="24"/>
-          <w:szCs w:val="24"/>
-        </w:rPr>
-      </w:pPr>
-      <w:r>
-        <w:rPr>
-          <w:sz w:val="24"/>
-          <w:szCs w:val="24"/>
-        </w:rPr>
-        <w:t>Nowak Wilde</w:t>
-      </w:r>
-    </w:p>
-    <w:p>
-      <w:pPr>
-        <w:pStyle w:val="ListParagraph"/>
-        <w:numPr>
-          <w:ilvl w:val="0"/>
-          <w:numId w:val="6"/>
-        </w:numPr>
-        <w:rPr>
-          <w:sz w:val="24"/>
-          <w:szCs w:val="24"/>
-        </w:rPr>
-      </w:pPr>
-      <w:r>
-        <w:rPr>
-          <w:sz w:val="24"/>
-          <w:szCs w:val="24"/>
-        </w:rPr>
         <w:t>Wang Zhou</w:t>
+      </w:r>
+      <w:r>
+        <w:rPr>
+          <w:sz w:val="24"/>
+          <w:szCs w:val="24"/>
+        </w:rPr>
+        <w:t xml:space="preserve"> – Crowd/UAV Spawn &amp; Screen Ratio</w:t>
       </w:r>
     </w:p>
     <w:p>

</xml_diff>